<commit_message>
Fixing ownership code using REGEX
</commit_message>
<xml_diff>
--- a/Literature Review.docx
+++ b/Literature Review.docx
@@ -11236,13 +11236,13 @@
                           <w:rPr>
                             <w:rFonts w:ascii="Cambria Math" w:eastAsiaTheme="minorEastAsia" w:hAnsi="Cambria Math" w:cs="Times New Roman"/>
                           </w:rPr>
-                          <m:t>l</m:t>
+                          <m:t>l,</m:t>
                         </m:r>
                         <m:r>
                           <w:rPr>
                             <w:rFonts w:ascii="Cambria Math" w:eastAsiaTheme="minorEastAsia" w:hAnsi="Cambria Math" w:cs="Times New Roman"/>
                           </w:rPr>
-                          <m:t>,a</m:t>
+                          <m:t>a</m:t>
                         </m:r>
                       </m:sup>
                     </m:sSubSup>
@@ -12456,13 +12456,13 @@
               <w:rPr>
                 <w:rFonts w:ascii="Cambria Math" w:eastAsiaTheme="minorEastAsia" w:hAnsi="Cambria Math" w:cs="Times New Roman"/>
               </w:rPr>
-              <m:t>l</m:t>
+              <m:t>l,</m:t>
             </m:r>
             <m:r>
               <w:rPr>
                 <w:rFonts w:ascii="Cambria Math" w:eastAsiaTheme="minorEastAsia" w:hAnsi="Cambria Math" w:cs="Times New Roman"/>
               </w:rPr>
-              <m:t>,a</m:t>
+              <m:t>a</m:t>
             </m:r>
           </m:sup>
         </m:sSubSup>
@@ -12666,7 +12666,7 @@
               <w:rPr>
                 <w:rFonts w:ascii="Cambria Math" w:eastAsiaTheme="minorEastAsia" w:hAnsi="Cambria Math" w:cs="Times New Roman"/>
               </w:rPr>
-              <m:t xml:space="preserve">if </m:t>
+              <m:t>if</m:t>
             </m:r>
             <m:r>
               <m:rPr>
@@ -12675,13 +12675,13 @@
               <w:rPr>
                 <w:rFonts w:ascii="Cambria Math" w:eastAsiaTheme="minorEastAsia" w:hAnsi="Cambria Math" w:cs="Times New Roman"/>
               </w:rPr>
-              <m:t>l</m:t>
+              <m:t xml:space="preserve"> l=</m:t>
             </m:r>
             <m:r>
               <w:rPr>
                 <w:rFonts w:ascii="Cambria Math" w:eastAsiaTheme="minorEastAsia" w:hAnsi="Cambria Math" w:cs="Times New Roman"/>
               </w:rPr>
-              <m:t xml:space="preserve">=1, a&lt;65, and </m:t>
+              <m:t xml:space="preserve">1, a&lt;65, and </m:t>
             </m:r>
             <m:sSub>
               <m:sSubPr>
@@ -12745,7 +12745,7 @@
               <w:rPr>
                 <w:rFonts w:ascii="Cambria Math" w:eastAsiaTheme="minorEastAsia" w:hAnsi="Cambria Math" w:cs="Times New Roman"/>
               </w:rPr>
-              <m:t xml:space="preserve">if </m:t>
+              <m:t>if</m:t>
             </m:r>
             <m:r>
               <m:rPr>
@@ -12754,25 +12754,13 @@
               <w:rPr>
                 <w:rFonts w:ascii="Cambria Math" w:eastAsiaTheme="minorEastAsia" w:hAnsi="Cambria Math" w:cs="Times New Roman"/>
               </w:rPr>
-              <m:t>l</m:t>
+              <m:t xml:space="preserve"> l=</m:t>
             </m:r>
             <m:r>
               <w:rPr>
                 <w:rFonts w:ascii="Cambria Math" w:eastAsiaTheme="minorEastAsia" w:hAnsi="Cambria Math" w:cs="Times New Roman"/>
               </w:rPr>
-              <m:t xml:space="preserve">=1, </m:t>
-            </m:r>
-            <m:r>
-              <w:rPr>
-                <w:rFonts w:ascii="Cambria Math" w:eastAsiaTheme="minorEastAsia" w:hAnsi="Cambria Math" w:cs="Times New Roman"/>
-              </w:rPr>
-              <m:t>a</m:t>
-            </m:r>
-            <m:r>
-              <w:rPr>
-                <w:rFonts w:ascii="Cambria Math" w:eastAsiaTheme="minorEastAsia" w:hAnsi="Cambria Math" w:cs="Times New Roman"/>
-              </w:rPr>
-              <m:t xml:space="preserve">&lt;65, and </m:t>
+              <m:t xml:space="preserve">1, a&lt;65, and </m:t>
             </m:r>
             <m:sSub>
               <m:sSubPr>
@@ -12830,7 +12818,7 @@
               <w:rPr>
                 <w:rFonts w:ascii="Cambria Math" w:eastAsiaTheme="minorEastAsia" w:hAnsi="Cambria Math" w:cs="Times New Roman"/>
               </w:rPr>
-              <m:t xml:space="preserve">if </m:t>
+              <m:t>if</m:t>
             </m:r>
             <m:r>
               <m:rPr>
@@ -12839,37 +12827,13 @@
               <w:rPr>
                 <w:rFonts w:ascii="Cambria Math" w:eastAsiaTheme="minorEastAsia" w:hAnsi="Cambria Math" w:cs="Times New Roman"/>
               </w:rPr>
-              <m:t>l</m:t>
+              <m:t xml:space="preserve"> l=</m:t>
             </m:r>
             <m:r>
               <w:rPr>
                 <w:rFonts w:ascii="Cambria Math" w:eastAsiaTheme="minorEastAsia" w:hAnsi="Cambria Math" w:cs="Times New Roman"/>
               </w:rPr>
-              <m:t>=1</m:t>
-            </m:r>
-            <m:r>
-              <w:rPr>
-                <w:rFonts w:ascii="Cambria Math" w:eastAsiaTheme="minorEastAsia" w:hAnsi="Cambria Math" w:cs="Times New Roman"/>
-              </w:rPr>
-              <m:t xml:space="preserve"> and</m:t>
-            </m:r>
-            <m:r>
-              <w:rPr>
-                <w:rFonts w:ascii="Cambria Math" w:eastAsiaTheme="minorEastAsia" w:hAnsi="Cambria Math" w:cs="Times New Roman"/>
-              </w:rPr>
-              <m:t xml:space="preserve"> a</m:t>
-            </m:r>
-            <m:r>
-              <w:rPr>
-                <w:rFonts w:ascii="Cambria Math" w:eastAsiaTheme="minorEastAsia" w:hAnsi="Cambria Math" w:cs="Times New Roman"/>
-              </w:rPr>
-              <m:t>≥</m:t>
-            </m:r>
-            <m:r>
-              <w:rPr>
-                <w:rFonts w:ascii="Cambria Math" w:eastAsiaTheme="minorEastAsia" w:hAnsi="Cambria Math" w:cs="Times New Roman"/>
-              </w:rPr>
-              <m:t>65</m:t>
+              <m:t>1 and a≥65</m:t>
             </m:r>
             <m:ctrlPr>
               <w:rPr>
@@ -14211,7 +14175,7 @@
                 <w:rPr>
                   <w:rFonts w:ascii="Cambria Math" w:eastAsiaTheme="minorEastAsia" w:hAnsi="Cambria Math" w:cs="Times New Roman"/>
                 </w:rPr>
-                <m:t>R,</m:t>
+                <m:t>R</m:t>
               </m:r>
               <m:r>
                 <m:rPr>
@@ -14220,7 +14184,7 @@
                 <w:rPr>
                   <w:rFonts w:ascii="Cambria Math" w:eastAsiaTheme="minorEastAsia" w:hAnsi="Cambria Math" w:cs="Times New Roman"/>
                 </w:rPr>
-                <m:t>l</m:t>
+                <m:t>,l</m:t>
               </m:r>
             </m:sub>
           </m:sSub>
@@ -15232,6 +15196,9 @@
             </m:sub>
           </m:sSub>
           <m:r>
+            <m:rPr>
+              <m:sty m:val="p"/>
+            </m:rPr>
             <w:rPr>
               <w:rFonts w:ascii="Cambria Math" w:eastAsiaTheme="minorEastAsia" w:hAnsi="Cambria Math" w:cs="Times New Roman"/>
             </w:rPr>
@@ -15348,6 +15315,9 @@
             <m:t>≥0</m:t>
           </m:r>
           <m:r>
+            <m:rPr>
+              <m:sty m:val="p"/>
+            </m:rPr>
             <w:rPr>
               <w:rFonts w:ascii="Cambria Math" w:eastAsiaTheme="minorEastAsia" w:hAnsi="Cambria Math" w:cs="Times New Roman"/>
             </w:rPr>
@@ -15821,19 +15791,7 @@
         <w:rPr>
           <w:rFonts w:ascii="Times New Roman" w:eastAsiaTheme="minorEastAsia" w:hAnsi="Times New Roman" w:cs="Times New Roman"/>
         </w:rPr>
-        <w:t xml:space="preserve">The </w:t>
-      </w:r>
-      <w:r>
-        <w:rPr>
-          <w:rFonts w:ascii="Times New Roman" w:eastAsiaTheme="minorEastAsia" w:hAnsi="Times New Roman" w:cs="Times New Roman"/>
-        </w:rPr>
-        <w:t>owner</w:t>
-      </w:r>
-      <w:r>
-        <w:rPr>
-          <w:rFonts w:ascii="Times New Roman" w:eastAsiaTheme="minorEastAsia" w:hAnsi="Times New Roman" w:cs="Times New Roman"/>
-        </w:rPr>
-        <w:t>’s choice problem is the solution to the following system including equations (1) and (3) above along with the minimum housing and hours worked equations.</w:t>
+        <w:t>The owner’s choice problem is the solution to the following system including equations (1) and (3) above along with the minimum housing and hours worked equations.</w:t>
       </w:r>
     </w:p>
     <w:p>
@@ -17114,6 +17072,9 @@
             </m:sub>
           </m:sSub>
           <m:r>
+            <m:rPr>
+              <m:sty m:val="p"/>
+            </m:rPr>
             <w:rPr>
               <w:rFonts w:ascii="Cambria Math" w:eastAsiaTheme="minorEastAsia" w:hAnsi="Cambria Math" w:cs="Times New Roman"/>
             </w:rPr>
@@ -17251,13 +17212,7 @@
                 <w:rPr>
                   <w:rFonts w:ascii="Cambria Math" w:eastAsiaTheme="minorEastAsia" w:hAnsi="Cambria Math" w:cs="Times New Roman"/>
                 </w:rPr>
-                <m:t>t</m:t>
-              </m:r>
-              <m:r>
-                <w:rPr>
-                  <w:rFonts w:ascii="Cambria Math" w:eastAsiaTheme="minorEastAsia" w:hAnsi="Cambria Math" w:cs="Times New Roman"/>
-                </w:rPr>
-                <m:t>+1</m:t>
+                <m:t>t+1</m:t>
               </m:r>
             </m:sub>
             <m:sup>
@@ -17427,7 +17382,7 @@
                     <w:rPr>
                       <w:rFonts w:ascii="Cambria Math" w:eastAsiaTheme="minorEastAsia" w:hAnsi="Cambria Math" w:cs="Times New Roman"/>
                     </w:rPr>
-                    <m:t>P,</m:t>
+                    <m:t>P</m:t>
                   </m:r>
                   <m:r>
                     <m:rPr>
@@ -17436,7 +17391,7 @@
                     <w:rPr>
                       <w:rFonts w:ascii="Cambria Math" w:eastAsiaTheme="minorEastAsia" w:hAnsi="Cambria Math" w:cs="Times New Roman"/>
                     </w:rPr>
-                    <m:t>l</m:t>
+                    <m:t>,l</m:t>
                   </m:r>
                 </m:sup>
               </m:sSup>
@@ -17449,6 +17404,9 @@
             <m:t>,</m:t>
           </m:r>
           <m:r>
+            <m:rPr>
+              <m:sty m:val="p"/>
+            </m:rPr>
             <w:rPr>
               <w:rFonts w:ascii="Cambria Math" w:eastAsiaTheme="minorEastAsia" w:hAnsi="Cambria Math" w:cs="Times New Roman"/>
             </w:rPr>
@@ -17947,6 +17905,9 @@
             <m:t>≥0</m:t>
           </m:r>
           <m:r>
+            <m:rPr>
+              <m:sty m:val="p"/>
+            </m:rPr>
             <w:rPr>
               <w:rFonts w:ascii="Cambria Math" w:eastAsiaTheme="minorEastAsia" w:hAnsi="Cambria Math" w:cs="Times New Roman"/>
             </w:rPr>
@@ -18522,19 +18483,7 @@
           <w:rPr>
             <w:rFonts w:ascii="Cambria Math" w:eastAsiaTheme="minorEastAsia" w:hAnsi="Cambria Math" w:cs="Times New Roman"/>
           </w:rPr>
-          <m:t>ρ</m:t>
-        </m:r>
-        <m:r>
-          <w:rPr>
-            <w:rFonts w:ascii="Cambria Math" w:eastAsiaTheme="minorEastAsia" w:hAnsi="Cambria Math" w:cs="Times New Roman"/>
-          </w:rPr>
-          <m:t>&lt;</m:t>
-        </m:r>
-        <m:r>
-          <w:rPr>
-            <w:rFonts w:ascii="Cambria Math" w:eastAsiaTheme="minorEastAsia" w:hAnsi="Cambria Math" w:cs="Times New Roman"/>
-          </w:rPr>
-          <m:t>1</m:t>
+          <m:t>ρ&lt;1</m:t>
         </m:r>
       </m:oMath>
       <w:r>
@@ -20064,7 +20013,7 @@
                         <w:rPr>
                           <w:rFonts w:ascii="Cambria Math" w:eastAsiaTheme="minorEastAsia" w:hAnsi="Cambria Math" w:cs="Times New Roman"/>
                         </w:rPr>
-                        <m:t>H,</m:t>
+                        <m:t>H</m:t>
                       </m:r>
                       <m:r>
                         <m:rPr>
@@ -20073,7 +20022,7 @@
                         <w:rPr>
                           <w:rFonts w:ascii="Cambria Math" w:eastAsiaTheme="minorEastAsia" w:hAnsi="Cambria Math" w:cs="Times New Roman"/>
                         </w:rPr>
-                        <m:t>l</m:t>
+                        <m:t>,l</m:t>
                       </m:r>
                     </m:sup>
                   </m:sSubSup>
@@ -20515,7 +20464,7 @@
               <w:rPr>
                 <w:rFonts w:ascii="Cambria Math" w:eastAsiaTheme="minorEastAsia" w:hAnsi="Cambria Math" w:cs="Times New Roman"/>
               </w:rPr>
-              <m:t>O,</m:t>
+              <m:t>O</m:t>
             </m:r>
             <m:r>
               <m:rPr>
@@ -20524,7 +20473,7 @@
               <w:rPr>
                 <w:rFonts w:ascii="Cambria Math" w:eastAsiaTheme="minorEastAsia" w:hAnsi="Cambria Math" w:cs="Times New Roman"/>
               </w:rPr>
-              <m:t>l</m:t>
+              <m:t>,l</m:t>
             </m:r>
           </m:sup>
         </m:sSubSup>
@@ -20564,7 +20513,7 @@
               <w:rPr>
                 <w:rFonts w:ascii="Cambria Math" w:eastAsiaTheme="minorEastAsia" w:hAnsi="Cambria Math" w:cs="Times New Roman"/>
               </w:rPr>
-              <m:t>R,</m:t>
+              <m:t>R</m:t>
             </m:r>
             <m:r>
               <m:rPr>
@@ -20573,7 +20522,7 @@
               <w:rPr>
                 <w:rFonts w:ascii="Cambria Math" w:eastAsiaTheme="minorEastAsia" w:hAnsi="Cambria Math" w:cs="Times New Roman"/>
               </w:rPr>
-              <m:t>l</m:t>
+              <m:t>,l</m:t>
             </m:r>
           </m:sup>
         </m:sSubSup>
@@ -20977,6 +20926,9 @@
       </w:r>
       <m:oMath>
         <m:r>
+          <m:rPr>
+            <m:sty m:val="p"/>
+          </m:rPr>
           <w:rPr>
             <w:rFonts w:ascii="Cambria Math" w:eastAsiaTheme="minorEastAsia" w:hAnsi="Cambria Math" w:cs="Times New Roman"/>
           </w:rPr>
@@ -21296,6 +21248,9 @@
       </w:r>
       <m:oMath>
         <m:r>
+          <m:rPr>
+            <m:sty m:val="p"/>
+          </m:rPr>
           <w:rPr>
             <w:rFonts w:ascii="Cambria Math" w:eastAsiaTheme="minorEastAsia" w:hAnsi="Cambria Math" w:cs="Times New Roman"/>
           </w:rPr>
@@ -21493,6 +21448,9 @@
       </w:r>
       <m:oMath>
         <m:r>
+          <m:rPr>
+            <m:sty m:val="p"/>
+          </m:rPr>
           <w:rPr>
             <w:rFonts w:ascii="Cambria Math" w:eastAsiaTheme="minorEastAsia" w:hAnsi="Cambria Math" w:cs="Times New Roman"/>
           </w:rPr>
@@ -21830,7 +21788,7 @@
               <w:rPr>
                 <w:rFonts w:ascii="Cambria Math" w:eastAsiaTheme="minorEastAsia" w:hAnsi="Cambria Math" w:cs="Times New Roman"/>
               </w:rPr>
-              <m:t>O,</m:t>
+              <m:t>O</m:t>
             </m:r>
             <m:r>
               <m:rPr>
@@ -21839,7 +21797,7 @@
               <w:rPr>
                 <w:rFonts w:ascii="Cambria Math" w:eastAsiaTheme="minorEastAsia" w:hAnsi="Cambria Math" w:cs="Times New Roman"/>
               </w:rPr>
-              <m:t>l</m:t>
+              <m:t>,l</m:t>
             </m:r>
           </m:sup>
         </m:sSubSup>
@@ -22054,7 +22012,7 @@
               <w:rPr>
                 <w:rFonts w:ascii="Cambria Math" w:eastAsiaTheme="minorEastAsia" w:hAnsi="Cambria Math" w:cs="Times New Roman"/>
               </w:rPr>
-              <m:t>R,</m:t>
+              <m:t>R</m:t>
             </m:r>
             <m:r>
               <m:rPr>
@@ -22063,7 +22021,7 @@
               <w:rPr>
                 <w:rFonts w:ascii="Cambria Math" w:eastAsiaTheme="minorEastAsia" w:hAnsi="Cambria Math" w:cs="Times New Roman"/>
               </w:rPr>
-              <m:t>l</m:t>
+              <m:t>,l</m:t>
             </m:r>
           </m:sup>
         </m:sSubSup>
@@ -22911,6 +22869,586 @@
     </w:p>
     <w:p>
       <w:pPr>
+        <w:rPr>
+          <w:rFonts w:ascii="Times New Roman" w:eastAsiaTheme="minorEastAsia" w:hAnsi="Times New Roman" w:cs="Times New Roman"/>
+        </w:rPr>
+      </w:pPr>
+      <w:r>
+        <w:rPr>
+          <w:rFonts w:ascii="Times New Roman" w:eastAsiaTheme="minorEastAsia" w:hAnsi="Times New Roman" w:cs="Times New Roman"/>
+        </w:rPr>
+        <w:br w:type="page"/>
+      </w:r>
+    </w:p>
+    <w:p>
+      <w:pPr>
+        <w:tabs>
+          <w:tab w:val="right" w:pos="9000"/>
+          <w:tab w:val="right" w:pos="9360"/>
+        </w:tabs>
+        <w:spacing w:after="0" w:line="240" w:lineRule="auto"/>
+        <w:rPr>
+          <w:rFonts w:ascii="Times New Roman" w:eastAsiaTheme="minorEastAsia" w:hAnsi="Times New Roman" w:cs="Times New Roman"/>
+        </w:rPr>
+      </w:pPr>
+      <w:r>
+        <w:rPr>
+          <w:rFonts w:ascii="Times New Roman" w:eastAsiaTheme="minorEastAsia" w:hAnsi="Times New Roman" w:cs="Times New Roman"/>
+        </w:rPr>
+        <w:lastRenderedPageBreak/>
+        <w:t>Goodman, Lauri, Amalie Zin, Kathryn Reynolds &amp; Owen Nobel. (2023) “A Profile of Institutional Investor-Owned Single-Family Rental Properties” Urban Institute Research Report</w:t>
+      </w:r>
+    </w:p>
+    <w:p>
+      <w:pPr>
+        <w:tabs>
+          <w:tab w:val="right" w:pos="9000"/>
+          <w:tab w:val="right" w:pos="9360"/>
+        </w:tabs>
+        <w:spacing w:after="0" w:line="240" w:lineRule="auto"/>
+        <w:rPr>
+          <w:rFonts w:ascii="Times New Roman" w:eastAsiaTheme="minorEastAsia" w:hAnsi="Times New Roman" w:cs="Times New Roman"/>
+        </w:rPr>
+      </w:pPr>
+    </w:p>
+    <w:p>
+      <w:pPr>
+        <w:pStyle w:val="ListParagraph"/>
+        <w:numPr>
+          <w:ilvl w:val="0"/>
+          <w:numId w:val="15"/>
+        </w:numPr>
+        <w:tabs>
+          <w:tab w:val="right" w:pos="9000"/>
+          <w:tab w:val="right" w:pos="9360"/>
+        </w:tabs>
+        <w:spacing w:after="0" w:line="240" w:lineRule="auto"/>
+        <w:rPr>
+          <w:rFonts w:ascii="Times New Roman" w:eastAsiaTheme="minorEastAsia" w:hAnsi="Times New Roman" w:cs="Times New Roman"/>
+        </w:rPr>
+      </w:pPr>
+      <w:r>
+        <w:rPr>
+          <w:rFonts w:ascii="Times New Roman" w:eastAsiaTheme="minorEastAsia" w:hAnsi="Times New Roman" w:cs="Times New Roman"/>
+        </w:rPr>
+        <w:t>As of June 2022, institutional investors owned about 574,000 single family homes.</w:t>
+      </w:r>
+    </w:p>
+    <w:p>
+      <w:pPr>
+        <w:pStyle w:val="ListParagraph"/>
+        <w:numPr>
+          <w:ilvl w:val="0"/>
+          <w:numId w:val="15"/>
+        </w:numPr>
+        <w:tabs>
+          <w:tab w:val="right" w:pos="9000"/>
+          <w:tab w:val="right" w:pos="9360"/>
+        </w:tabs>
+        <w:spacing w:after="0" w:line="240" w:lineRule="auto"/>
+        <w:rPr>
+          <w:rFonts w:ascii="Times New Roman" w:eastAsiaTheme="minorEastAsia" w:hAnsi="Times New Roman" w:cs="Times New Roman"/>
+        </w:rPr>
+      </w:pPr>
+      <w:r>
+        <w:rPr>
+          <w:rFonts w:ascii="Times New Roman" w:eastAsiaTheme="minorEastAsia" w:hAnsi="Times New Roman" w:cs="Times New Roman"/>
+        </w:rPr>
+        <w:t>Defined an institutional investor as an entity that owns at least 100 single family homes.</w:t>
+      </w:r>
+    </w:p>
+    <w:p>
+      <w:pPr>
+        <w:pStyle w:val="ListParagraph"/>
+        <w:numPr>
+          <w:ilvl w:val="0"/>
+          <w:numId w:val="15"/>
+        </w:numPr>
+        <w:tabs>
+          <w:tab w:val="right" w:pos="9000"/>
+          <w:tab w:val="right" w:pos="9360"/>
+        </w:tabs>
+        <w:spacing w:after="0" w:line="240" w:lineRule="auto"/>
+        <w:rPr>
+          <w:rFonts w:ascii="Times New Roman" w:eastAsiaTheme="minorEastAsia" w:hAnsi="Times New Roman" w:cs="Times New Roman"/>
+        </w:rPr>
+      </w:pPr>
+      <w:r>
+        <w:rPr>
+          <w:rFonts w:ascii="Times New Roman" w:eastAsiaTheme="minorEastAsia" w:hAnsi="Times New Roman" w:cs="Times New Roman"/>
+        </w:rPr>
+        <w:t>No definitive definition of an institutional investor; however, CoreLogic defines anyone with 3 or more properties as such and then categorizes them as small (3 – 10), medium (11 – 100), large (101 – 1,000), and mega (1,000+)</w:t>
+      </w:r>
+    </w:p>
+    <w:p>
+      <w:pPr>
+        <w:pStyle w:val="ListParagraph"/>
+        <w:numPr>
+          <w:ilvl w:val="0"/>
+          <w:numId w:val="15"/>
+        </w:numPr>
+        <w:tabs>
+          <w:tab w:val="right" w:pos="9000"/>
+          <w:tab w:val="right" w:pos="9360"/>
+        </w:tabs>
+        <w:spacing w:after="0" w:line="240" w:lineRule="auto"/>
+        <w:rPr>
+          <w:rFonts w:ascii="Times New Roman" w:eastAsiaTheme="minorEastAsia" w:hAnsi="Times New Roman" w:cs="Times New Roman"/>
+        </w:rPr>
+      </w:pPr>
+      <w:r>
+        <w:rPr>
+          <w:rFonts w:ascii="Times New Roman" w:eastAsiaTheme="minorEastAsia" w:hAnsi="Times New Roman" w:cs="Times New Roman"/>
+        </w:rPr>
+        <w:t>This report break</w:t>
+      </w:r>
+      <w:r>
+        <w:rPr>
+          <w:rFonts w:ascii="Times New Roman" w:eastAsiaTheme="minorEastAsia" w:hAnsi="Times New Roman" w:cs="Times New Roman"/>
+        </w:rPr>
+        <w:t>s</w:t>
+      </w:r>
+      <w:r>
+        <w:rPr>
+          <w:rFonts w:ascii="Times New Roman" w:eastAsiaTheme="minorEastAsia" w:hAnsi="Times New Roman" w:cs="Times New Roman"/>
+        </w:rPr>
+        <w:t xml:space="preserve"> categories into long-term and short-term owners with the latter having the strategy to purchase and then flip the home. </w:t>
+      </w:r>
+    </w:p>
+    <w:p>
+      <w:pPr>
+        <w:pStyle w:val="ListParagraph"/>
+        <w:numPr>
+          <w:ilvl w:val="0"/>
+          <w:numId w:val="15"/>
+        </w:numPr>
+        <w:tabs>
+          <w:tab w:val="right" w:pos="9000"/>
+          <w:tab w:val="right" w:pos="9360"/>
+        </w:tabs>
+        <w:spacing w:after="0" w:line="240" w:lineRule="auto"/>
+        <w:rPr>
+          <w:rFonts w:ascii="Times New Roman" w:eastAsiaTheme="minorEastAsia" w:hAnsi="Times New Roman" w:cs="Times New Roman"/>
+        </w:rPr>
+      </w:pPr>
+      <w:r>
+        <w:rPr>
+          <w:rFonts w:ascii="Times New Roman" w:eastAsiaTheme="minorEastAsia" w:hAnsi="Times New Roman" w:cs="Times New Roman"/>
+        </w:rPr>
+        <w:t>Long-term holders make up about 87% of institutional owners.</w:t>
+      </w:r>
+    </w:p>
+    <w:p>
+      <w:pPr>
+        <w:pStyle w:val="ListParagraph"/>
+        <w:numPr>
+          <w:ilvl w:val="0"/>
+          <w:numId w:val="15"/>
+        </w:numPr>
+        <w:tabs>
+          <w:tab w:val="right" w:pos="9000"/>
+          <w:tab w:val="right" w:pos="9360"/>
+        </w:tabs>
+        <w:spacing w:after="0" w:line="240" w:lineRule="auto"/>
+        <w:rPr>
+          <w:rFonts w:ascii="Times New Roman" w:eastAsiaTheme="minorEastAsia" w:hAnsi="Times New Roman" w:cs="Times New Roman"/>
+        </w:rPr>
+      </w:pPr>
+      <w:r>
+        <w:rPr>
+          <w:rFonts w:ascii="Times New Roman" w:eastAsiaTheme="minorEastAsia" w:hAnsi="Times New Roman" w:cs="Times New Roman"/>
+        </w:rPr>
+        <w:t>About 2% of total are in a trust category where the trustee is an institutional entity, typically in a 401(k) plan.</w:t>
+      </w:r>
+    </w:p>
+    <w:p>
+      <w:pPr>
+        <w:pStyle w:val="ListParagraph"/>
+        <w:numPr>
+          <w:ilvl w:val="0"/>
+          <w:numId w:val="15"/>
+        </w:numPr>
+        <w:tabs>
+          <w:tab w:val="right" w:pos="9000"/>
+          <w:tab w:val="right" w:pos="9360"/>
+        </w:tabs>
+        <w:spacing w:after="0" w:line="240" w:lineRule="auto"/>
+        <w:rPr>
+          <w:rFonts w:ascii="Times New Roman" w:eastAsiaTheme="minorEastAsia" w:hAnsi="Times New Roman" w:cs="Times New Roman"/>
+        </w:rPr>
+      </w:pPr>
+      <w:r>
+        <w:rPr>
+          <w:rFonts w:ascii="Times New Roman" w:eastAsiaTheme="minorEastAsia" w:hAnsi="Times New Roman" w:cs="Times New Roman"/>
+        </w:rPr>
+        <w:t xml:space="preserve">Compare values with ACS data on renter-occupied households. </w:t>
+      </w:r>
+    </w:p>
+    <w:p>
+      <w:pPr>
+        <w:pStyle w:val="ListParagraph"/>
+        <w:numPr>
+          <w:ilvl w:val="0"/>
+          <w:numId w:val="15"/>
+        </w:numPr>
+        <w:tabs>
+          <w:tab w:val="right" w:pos="9000"/>
+          <w:tab w:val="right" w:pos="9360"/>
+        </w:tabs>
+        <w:spacing w:after="0" w:line="240" w:lineRule="auto"/>
+        <w:rPr>
+          <w:rFonts w:ascii="Times New Roman" w:eastAsiaTheme="minorEastAsia" w:hAnsi="Times New Roman" w:cs="Times New Roman"/>
+        </w:rPr>
+      </w:pPr>
+      <w:proofErr w:type="spellStart"/>
+      <w:r>
+        <w:rPr>
+          <w:rFonts w:ascii="Times New Roman" w:eastAsiaTheme="minorEastAsia" w:hAnsi="Times New Roman" w:cs="Times New Roman"/>
+        </w:rPr>
+        <w:t>Immergluck</w:t>
+      </w:r>
+      <w:proofErr w:type="spellEnd"/>
+      <w:r>
+        <w:rPr>
+          <w:rFonts w:ascii="Times New Roman" w:eastAsiaTheme="minorEastAsia" w:hAnsi="Times New Roman" w:cs="Times New Roman"/>
+        </w:rPr>
+        <w:t xml:space="preserve"> (2018) found that increases in institutional investments in SFR homes in Atlanta from 2010 to 2015 were concentrated in older, inner-county neighborhoods and were correlated with greater concentrations of Asian, Latino, and Black residents.</w:t>
+      </w:r>
+    </w:p>
+    <w:p>
+      <w:pPr>
+        <w:pStyle w:val="ListParagraph"/>
+        <w:numPr>
+          <w:ilvl w:val="0"/>
+          <w:numId w:val="15"/>
+        </w:numPr>
+        <w:tabs>
+          <w:tab w:val="right" w:pos="9000"/>
+          <w:tab w:val="right" w:pos="9360"/>
+        </w:tabs>
+        <w:spacing w:after="0" w:line="240" w:lineRule="auto"/>
+        <w:rPr>
+          <w:rFonts w:ascii="Times New Roman" w:eastAsiaTheme="minorEastAsia" w:hAnsi="Times New Roman" w:cs="Times New Roman"/>
+        </w:rPr>
+      </w:pPr>
+      <w:r>
+        <w:rPr>
+          <w:rFonts w:ascii="Times New Roman" w:eastAsiaTheme="minorEastAsia" w:hAnsi="Times New Roman" w:cs="Times New Roman"/>
+        </w:rPr>
+        <w:t>The report shows that most mega operators purchase in higher income tracts and the while there is no abnormal concentration in non-white areas, SFRs are more localized in Black areas and less so in Latino areas.</w:t>
+      </w:r>
+    </w:p>
+    <w:p>
+      <w:pPr>
+        <w:pStyle w:val="ListParagraph"/>
+        <w:numPr>
+          <w:ilvl w:val="0"/>
+          <w:numId w:val="15"/>
+        </w:numPr>
+        <w:tabs>
+          <w:tab w:val="right" w:pos="9000"/>
+          <w:tab w:val="right" w:pos="9360"/>
+        </w:tabs>
+        <w:spacing w:after="0" w:line="240" w:lineRule="auto"/>
+        <w:rPr>
+          <w:rFonts w:ascii="Times New Roman" w:eastAsiaTheme="minorEastAsia" w:hAnsi="Times New Roman" w:cs="Times New Roman"/>
+        </w:rPr>
+      </w:pPr>
+      <w:r>
+        <w:rPr>
+          <w:rFonts w:ascii="Times New Roman" w:eastAsiaTheme="minorEastAsia" w:hAnsi="Times New Roman" w:cs="Times New Roman"/>
+        </w:rPr>
+        <w:t>The local investors tend to be in the lower income tracts.</w:t>
+      </w:r>
+    </w:p>
+    <w:p>
+      <w:pPr>
+        <w:tabs>
+          <w:tab w:val="right" w:pos="9000"/>
+          <w:tab w:val="right" w:pos="9360"/>
+        </w:tabs>
+        <w:spacing w:after="0" w:line="240" w:lineRule="auto"/>
+        <w:rPr>
+          <w:rFonts w:ascii="Times New Roman" w:eastAsiaTheme="minorEastAsia" w:hAnsi="Times New Roman" w:cs="Times New Roman"/>
+        </w:rPr>
+      </w:pPr>
+    </w:p>
+    <w:p>
+      <w:pPr>
+        <w:rPr>
+          <w:rFonts w:ascii="Times New Roman" w:eastAsiaTheme="minorEastAsia" w:hAnsi="Times New Roman" w:cs="Times New Roman"/>
+        </w:rPr>
+      </w:pPr>
+      <w:r>
+        <w:rPr>
+          <w:rFonts w:ascii="Times New Roman" w:eastAsiaTheme="minorEastAsia" w:hAnsi="Times New Roman" w:cs="Times New Roman"/>
+        </w:rPr>
+        <w:br w:type="page"/>
+      </w:r>
+    </w:p>
+    <w:p>
+      <w:pPr>
+        <w:tabs>
+          <w:tab w:val="right" w:pos="9000"/>
+          <w:tab w:val="right" w:pos="9360"/>
+        </w:tabs>
+        <w:spacing w:after="0" w:line="240" w:lineRule="auto"/>
+        <w:rPr>
+          <w:rFonts w:ascii="Times New Roman" w:eastAsiaTheme="minorEastAsia" w:hAnsi="Times New Roman" w:cs="Times New Roman"/>
+        </w:rPr>
+      </w:pPr>
+      <w:proofErr w:type="spellStart"/>
+      <w:r>
+        <w:rPr>
+          <w:rFonts w:ascii="Times New Roman" w:eastAsiaTheme="minorEastAsia" w:hAnsi="Times New Roman" w:cs="Times New Roman"/>
+        </w:rPr>
+        <w:lastRenderedPageBreak/>
+        <w:t>Immergluck</w:t>
+      </w:r>
+      <w:proofErr w:type="spellEnd"/>
+      <w:r>
+        <w:rPr>
+          <w:rFonts w:ascii="Times New Roman" w:eastAsiaTheme="minorEastAsia" w:hAnsi="Times New Roman" w:cs="Times New Roman"/>
+        </w:rPr>
+        <w:t xml:space="preserve">, Daniel, "Renting the Dream: The Rise of Single-Family </w:t>
+      </w:r>
+      <w:proofErr w:type="spellStart"/>
+      <w:r>
+        <w:rPr>
+          <w:rFonts w:ascii="Times New Roman" w:eastAsiaTheme="minorEastAsia" w:hAnsi="Times New Roman" w:cs="Times New Roman"/>
+        </w:rPr>
+        <w:t>Rentership</w:t>
+      </w:r>
+      <w:proofErr w:type="spellEnd"/>
+      <w:r>
+        <w:rPr>
+          <w:rFonts w:ascii="Times New Roman" w:eastAsiaTheme="minorEastAsia" w:hAnsi="Times New Roman" w:cs="Times New Roman"/>
+        </w:rPr>
+        <w:t xml:space="preserve"> in the Sunbelt Metropolis" (2018). </w:t>
+      </w:r>
+      <w:proofErr w:type="spellStart"/>
+      <w:r>
+        <w:rPr>
+          <w:rFonts w:ascii="Times New Roman" w:eastAsiaTheme="minorEastAsia" w:hAnsi="Times New Roman" w:cs="Times New Roman"/>
+        </w:rPr>
+        <w:t>USIPublications</w:t>
+      </w:r>
+      <w:proofErr w:type="spellEnd"/>
+      <w:r>
+        <w:rPr>
+          <w:rFonts w:ascii="Times New Roman" w:eastAsiaTheme="minorEastAsia" w:hAnsi="Times New Roman" w:cs="Times New Roman"/>
+        </w:rPr>
+        <w:t xml:space="preserve">. 11. </w:t>
+      </w:r>
+      <w:proofErr w:type="spellStart"/>
+      <w:r>
+        <w:rPr>
+          <w:rFonts w:ascii="Times New Roman" w:eastAsiaTheme="minorEastAsia" w:hAnsi="Times New Roman" w:cs="Times New Roman"/>
+        </w:rPr>
+        <w:t>doi</w:t>
+      </w:r>
+      <w:proofErr w:type="spellEnd"/>
+      <w:r>
+        <w:rPr>
+          <w:rFonts w:ascii="Times New Roman" w:eastAsiaTheme="minorEastAsia" w:hAnsi="Times New Roman" w:cs="Times New Roman"/>
+        </w:rPr>
+        <w:t xml:space="preserve">: </w:t>
+      </w:r>
+      <w:hyperlink r:id="rId8" w:history="1">
+        <w:r>
+          <w:rPr>
+            <w:rStyle w:val="Hyperlink"/>
+            <w:rFonts w:ascii="Times New Roman" w:eastAsiaTheme="minorEastAsia" w:hAnsi="Times New Roman" w:cs="Times New Roman"/>
+          </w:rPr>
+          <w:t>https://doi.org/10.1080/10511482.2018.1460385</w:t>
+        </w:r>
+      </w:hyperlink>
+    </w:p>
+    <w:p>
+      <w:pPr>
+        <w:tabs>
+          <w:tab w:val="right" w:pos="9000"/>
+          <w:tab w:val="right" w:pos="9360"/>
+        </w:tabs>
+        <w:spacing w:after="0" w:line="240" w:lineRule="auto"/>
+        <w:rPr>
+          <w:rFonts w:ascii="Times New Roman" w:eastAsiaTheme="minorEastAsia" w:hAnsi="Times New Roman" w:cs="Times New Roman"/>
+        </w:rPr>
+      </w:pPr>
+    </w:p>
+    <w:p>
+      <w:pPr>
+        <w:pStyle w:val="ListParagraph"/>
+        <w:numPr>
+          <w:ilvl w:val="0"/>
+          <w:numId w:val="17"/>
+        </w:numPr>
+        <w:tabs>
+          <w:tab w:val="right" w:pos="9000"/>
+          <w:tab w:val="right" w:pos="9360"/>
+        </w:tabs>
+        <w:spacing w:after="0" w:line="240" w:lineRule="auto"/>
+        <w:rPr>
+          <w:rFonts w:ascii="Times New Roman" w:eastAsiaTheme="minorEastAsia" w:hAnsi="Times New Roman" w:cs="Times New Roman"/>
+        </w:rPr>
+      </w:pPr>
+      <w:r>
+        <w:rPr>
+          <w:rFonts w:ascii="Times New Roman" w:eastAsiaTheme="minorEastAsia" w:hAnsi="Times New Roman" w:cs="Times New Roman"/>
+        </w:rPr>
+        <w:t>Start with 50 largest MSA using ACS data and then zooms in on Atlanta.</w:t>
+      </w:r>
+    </w:p>
+    <w:p>
+      <w:pPr>
+        <w:pStyle w:val="ListParagraph"/>
+        <w:numPr>
+          <w:ilvl w:val="0"/>
+          <w:numId w:val="17"/>
+        </w:numPr>
+        <w:tabs>
+          <w:tab w:val="right" w:pos="9000"/>
+          <w:tab w:val="right" w:pos="9360"/>
+        </w:tabs>
+        <w:spacing w:after="0" w:line="240" w:lineRule="auto"/>
+        <w:rPr>
+          <w:rFonts w:ascii="Times New Roman" w:eastAsiaTheme="minorEastAsia" w:hAnsi="Times New Roman" w:cs="Times New Roman"/>
+        </w:rPr>
+      </w:pPr>
+      <w:r>
+        <w:rPr>
+          <w:rFonts w:ascii="Times New Roman" w:eastAsiaTheme="minorEastAsia" w:hAnsi="Times New Roman" w:cs="Times New Roman"/>
+        </w:rPr>
+        <w:t>Points to negative consequences with larger rental population related to school stability; however, may also allow access to middle income neighborhoods for families with lower means.</w:t>
+      </w:r>
+    </w:p>
+    <w:p>
+      <w:pPr>
+        <w:pStyle w:val="ListParagraph"/>
+        <w:numPr>
+          <w:ilvl w:val="0"/>
+          <w:numId w:val="17"/>
+        </w:numPr>
+        <w:tabs>
+          <w:tab w:val="right" w:pos="9000"/>
+          <w:tab w:val="right" w:pos="9360"/>
+        </w:tabs>
+        <w:spacing w:after="0" w:line="240" w:lineRule="auto"/>
+        <w:rPr>
+          <w:rFonts w:ascii="Times New Roman" w:eastAsiaTheme="minorEastAsia" w:hAnsi="Times New Roman" w:cs="Times New Roman"/>
+        </w:rPr>
+      </w:pPr>
+    </w:p>
+    <w:p>
+      <w:pPr>
+        <w:tabs>
+          <w:tab w:val="right" w:pos="9000"/>
+          <w:tab w:val="right" w:pos="9360"/>
+        </w:tabs>
+        <w:spacing w:after="0" w:line="240" w:lineRule="auto"/>
+        <w:rPr>
+          <w:rFonts w:ascii="Times New Roman" w:eastAsiaTheme="minorEastAsia" w:hAnsi="Times New Roman" w:cs="Times New Roman"/>
+        </w:rPr>
+      </w:pPr>
+    </w:p>
+    <w:p>
+      <w:pPr>
+        <w:tabs>
+          <w:tab w:val="right" w:pos="9000"/>
+          <w:tab w:val="right" w:pos="9360"/>
+        </w:tabs>
+        <w:spacing w:after="0" w:line="240" w:lineRule="auto"/>
+        <w:rPr>
+          <w:rFonts w:ascii="Times New Roman" w:eastAsiaTheme="minorEastAsia" w:hAnsi="Times New Roman" w:cs="Times New Roman"/>
+        </w:rPr>
+      </w:pPr>
+    </w:p>
+    <w:p>
+      <w:pPr>
+        <w:tabs>
+          <w:tab w:val="right" w:pos="9000"/>
+          <w:tab w:val="right" w:pos="9360"/>
+        </w:tabs>
+        <w:spacing w:after="0" w:line="240" w:lineRule="auto"/>
+        <w:rPr>
+          <w:rFonts w:ascii="Times New Roman" w:eastAsiaTheme="minorEastAsia" w:hAnsi="Times New Roman" w:cs="Times New Roman"/>
+          <w:b/>
+          <w:bCs/>
+        </w:rPr>
+      </w:pPr>
+      <w:r>
+        <w:rPr>
+          <w:rFonts w:ascii="Times New Roman" w:eastAsiaTheme="minorEastAsia" w:hAnsi="Times New Roman" w:cs="Times New Roman"/>
+          <w:b/>
+          <w:bCs/>
+        </w:rPr>
+        <w:t>References</w:t>
+      </w:r>
+    </w:p>
+    <w:p>
+      <w:pPr>
+        <w:tabs>
+          <w:tab w:val="right" w:pos="9000"/>
+          <w:tab w:val="right" w:pos="9360"/>
+        </w:tabs>
+        <w:spacing w:after="0" w:line="240" w:lineRule="auto"/>
+        <w:rPr>
+          <w:rFonts w:ascii="Times New Roman" w:eastAsiaTheme="minorEastAsia" w:hAnsi="Times New Roman" w:cs="Times New Roman"/>
+        </w:rPr>
+      </w:pPr>
+      <w:proofErr w:type="spellStart"/>
+      <w:r>
+        <w:rPr>
+          <w:rFonts w:ascii="Times New Roman" w:eastAsiaTheme="minorEastAsia" w:hAnsi="Times New Roman" w:cs="Times New Roman"/>
+        </w:rPr>
+        <w:t>Ihlanfeld</w:t>
+      </w:r>
+      <w:proofErr w:type="spellEnd"/>
+      <w:r>
+        <w:rPr>
+          <w:rFonts w:ascii="Times New Roman" w:eastAsiaTheme="minorEastAsia" w:hAnsi="Times New Roman" w:cs="Times New Roman"/>
+        </w:rPr>
+        <w:t xml:space="preserve"> &amp; Mayock (2014)</w:t>
+      </w:r>
+    </w:p>
+    <w:p>
+      <w:pPr>
+        <w:tabs>
+          <w:tab w:val="right" w:pos="9000"/>
+          <w:tab w:val="right" w:pos="9360"/>
+        </w:tabs>
+        <w:spacing w:after="0" w:line="240" w:lineRule="auto"/>
+        <w:rPr>
+          <w:rFonts w:ascii="Times New Roman" w:eastAsiaTheme="minorEastAsia" w:hAnsi="Times New Roman" w:cs="Times New Roman"/>
+        </w:rPr>
+      </w:pPr>
+      <w:r>
+        <w:rPr>
+          <w:rFonts w:ascii="Times New Roman" w:eastAsiaTheme="minorEastAsia" w:hAnsi="Times New Roman" w:cs="Times New Roman"/>
+        </w:rPr>
+        <w:t>Pfieffer &amp; Lucio (2015)</w:t>
+      </w:r>
+    </w:p>
+    <w:p>
+      <w:pPr>
+        <w:tabs>
+          <w:tab w:val="right" w:pos="9000"/>
+          <w:tab w:val="right" w:pos="9360"/>
+        </w:tabs>
+        <w:spacing w:after="0" w:line="240" w:lineRule="auto"/>
+        <w:rPr>
+          <w:rFonts w:ascii="Times New Roman" w:eastAsiaTheme="minorEastAsia" w:hAnsi="Times New Roman" w:cs="Times New Roman"/>
+        </w:rPr>
+      </w:pPr>
+      <w:r>
+        <w:rPr>
+          <w:rFonts w:ascii="Times New Roman" w:eastAsiaTheme="minorEastAsia" w:hAnsi="Times New Roman" w:cs="Times New Roman"/>
+        </w:rPr>
+        <w:t>Schwartz &amp; McClure (2014)</w:t>
+      </w:r>
+    </w:p>
+    <w:p>
+      <w:pPr>
         <w:tabs>
           <w:tab w:val="right" w:pos="9000"/>
           <w:tab w:val="right" w:pos="9360"/>
@@ -23953,7 +24491,7 @@
   <w:abstractNum w:abstractNumId="9" w15:restartNumberingAfterBreak="0">
     <w:nsid w:val="3D9950FB"/>
     <w:multiLevelType w:val="hybridMultilevel"/>
-    <w:tmpl w:val="A4946888"/>
+    <w:tmpl w:val="B79A174E"/>
     <w:lvl w:ilvl="0" w:tplc="04090001">
       <w:start w:val="1"/>
       <w:numFmt w:val="bullet"/>
@@ -24177,9 +24715,9 @@
     </w:lvl>
   </w:abstractNum>
   <w:abstractNum w:abstractNumId="11" w15:restartNumberingAfterBreak="0">
-    <w:nsid w:val="53385D99"/>
+    <w:nsid w:val="4F0A003E"/>
     <w:multiLevelType w:val="hybridMultilevel"/>
-    <w:tmpl w:val="FCC2447E"/>
+    <w:tmpl w:val="F09AFD72"/>
     <w:lvl w:ilvl="0" w:tplc="04090001">
       <w:start w:val="1"/>
       <w:numFmt w:val="bullet"/>
@@ -24290,6 +24828,119 @@
     </w:lvl>
   </w:abstractNum>
   <w:abstractNum w:abstractNumId="12" w15:restartNumberingAfterBreak="0">
+    <w:nsid w:val="53385D99"/>
+    <w:multiLevelType w:val="hybridMultilevel"/>
+    <w:tmpl w:val="FCC2447E"/>
+    <w:lvl w:ilvl="0" w:tplc="04090001">
+      <w:start w:val="1"/>
+      <w:numFmt w:val="bullet"/>
+      <w:lvlText w:val=""/>
+      <w:lvlJc w:val="left"/>
+      <w:pPr>
+        <w:ind w:left="720" w:hanging="360"/>
+      </w:pPr>
+      <w:rPr>
+        <w:rFonts w:ascii="Symbol" w:hAnsi="Symbol" w:hint="default"/>
+      </w:rPr>
+    </w:lvl>
+    <w:lvl w:ilvl="1" w:tplc="04090003" w:tentative="1">
+      <w:start w:val="1"/>
+      <w:numFmt w:val="bullet"/>
+      <w:lvlText w:val="o"/>
+      <w:lvlJc w:val="left"/>
+      <w:pPr>
+        <w:ind w:left="1440" w:hanging="360"/>
+      </w:pPr>
+      <w:rPr>
+        <w:rFonts w:ascii="Courier New" w:hAnsi="Courier New" w:cs="Courier New" w:hint="default"/>
+      </w:rPr>
+    </w:lvl>
+    <w:lvl w:ilvl="2" w:tplc="04090005" w:tentative="1">
+      <w:start w:val="1"/>
+      <w:numFmt w:val="bullet"/>
+      <w:lvlText w:val=""/>
+      <w:lvlJc w:val="left"/>
+      <w:pPr>
+        <w:ind w:left="2160" w:hanging="360"/>
+      </w:pPr>
+      <w:rPr>
+        <w:rFonts w:ascii="Wingdings" w:hAnsi="Wingdings" w:hint="default"/>
+      </w:rPr>
+    </w:lvl>
+    <w:lvl w:ilvl="3" w:tplc="04090001" w:tentative="1">
+      <w:start w:val="1"/>
+      <w:numFmt w:val="bullet"/>
+      <w:lvlText w:val=""/>
+      <w:lvlJc w:val="left"/>
+      <w:pPr>
+        <w:ind w:left="2880" w:hanging="360"/>
+      </w:pPr>
+      <w:rPr>
+        <w:rFonts w:ascii="Symbol" w:hAnsi="Symbol" w:hint="default"/>
+      </w:rPr>
+    </w:lvl>
+    <w:lvl w:ilvl="4" w:tplc="04090003" w:tentative="1">
+      <w:start w:val="1"/>
+      <w:numFmt w:val="bullet"/>
+      <w:lvlText w:val="o"/>
+      <w:lvlJc w:val="left"/>
+      <w:pPr>
+        <w:ind w:left="3600" w:hanging="360"/>
+      </w:pPr>
+      <w:rPr>
+        <w:rFonts w:ascii="Courier New" w:hAnsi="Courier New" w:cs="Courier New" w:hint="default"/>
+      </w:rPr>
+    </w:lvl>
+    <w:lvl w:ilvl="5" w:tplc="04090005" w:tentative="1">
+      <w:start w:val="1"/>
+      <w:numFmt w:val="bullet"/>
+      <w:lvlText w:val=""/>
+      <w:lvlJc w:val="left"/>
+      <w:pPr>
+        <w:ind w:left="4320" w:hanging="360"/>
+      </w:pPr>
+      <w:rPr>
+        <w:rFonts w:ascii="Wingdings" w:hAnsi="Wingdings" w:hint="default"/>
+      </w:rPr>
+    </w:lvl>
+    <w:lvl w:ilvl="6" w:tplc="04090001" w:tentative="1">
+      <w:start w:val="1"/>
+      <w:numFmt w:val="bullet"/>
+      <w:lvlText w:val=""/>
+      <w:lvlJc w:val="left"/>
+      <w:pPr>
+        <w:ind w:left="5040" w:hanging="360"/>
+      </w:pPr>
+      <w:rPr>
+        <w:rFonts w:ascii="Symbol" w:hAnsi="Symbol" w:hint="default"/>
+      </w:rPr>
+    </w:lvl>
+    <w:lvl w:ilvl="7" w:tplc="04090003" w:tentative="1">
+      <w:start w:val="1"/>
+      <w:numFmt w:val="bullet"/>
+      <w:lvlText w:val="o"/>
+      <w:lvlJc w:val="left"/>
+      <w:pPr>
+        <w:ind w:left="5760" w:hanging="360"/>
+      </w:pPr>
+      <w:rPr>
+        <w:rFonts w:ascii="Courier New" w:hAnsi="Courier New" w:cs="Courier New" w:hint="default"/>
+      </w:rPr>
+    </w:lvl>
+    <w:lvl w:ilvl="8" w:tplc="04090005" w:tentative="1">
+      <w:start w:val="1"/>
+      <w:numFmt w:val="bullet"/>
+      <w:lvlText w:val=""/>
+      <w:lvlJc w:val="left"/>
+      <w:pPr>
+        <w:ind w:left="6480" w:hanging="360"/>
+      </w:pPr>
+      <w:rPr>
+        <w:rFonts w:ascii="Wingdings" w:hAnsi="Wingdings" w:hint="default"/>
+      </w:rPr>
+    </w:lvl>
+  </w:abstractNum>
+  <w:abstractNum w:abstractNumId="13" w15:restartNumberingAfterBreak="0">
     <w:nsid w:val="706E7892"/>
     <w:multiLevelType w:val="hybridMultilevel"/>
     <w:tmpl w:val="A92A46F0"/>
@@ -24402,7 +25053,7 @@
       </w:rPr>
     </w:lvl>
   </w:abstractNum>
-  <w:abstractNum w:abstractNumId="13" w15:restartNumberingAfterBreak="0">
+  <w:abstractNum w:abstractNumId="14" w15:restartNumberingAfterBreak="0">
     <w:nsid w:val="709F5869"/>
     <w:multiLevelType w:val="hybridMultilevel"/>
     <w:tmpl w:val="19B46FF2"/>
@@ -24515,7 +25166,7 @@
       </w:rPr>
     </w:lvl>
   </w:abstractNum>
-  <w:abstractNum w:abstractNumId="14" w15:restartNumberingAfterBreak="0">
+  <w:abstractNum w:abstractNumId="15" w15:restartNumberingAfterBreak="0">
     <w:nsid w:val="775257B2"/>
     <w:multiLevelType w:val="hybridMultilevel"/>
     <w:tmpl w:val="3A9CF330"/>
@@ -24628,7 +25279,7 @@
       </w:rPr>
     </w:lvl>
   </w:abstractNum>
-  <w:abstractNum w:abstractNumId="15" w15:restartNumberingAfterBreak="0">
+  <w:abstractNum w:abstractNumId="16" w15:restartNumberingAfterBreak="0">
     <w:nsid w:val="7AFE3115"/>
     <w:multiLevelType w:val="hybridMultilevel"/>
     <w:tmpl w:val="756891E2"/>
@@ -24742,7 +25393,7 @@
     </w:lvl>
   </w:abstractNum>
   <w:num w:numId="1" w16cid:durableId="1605452552">
-    <w:abstractNumId w:val="11"/>
+    <w:abstractNumId w:val="12"/>
   </w:num>
   <w:num w:numId="2" w16cid:durableId="648560924">
     <w:abstractNumId w:val="2"/>
@@ -24757,16 +25408,16 @@
     <w:abstractNumId w:val="5"/>
   </w:num>
   <w:num w:numId="6" w16cid:durableId="1606424396">
-    <w:abstractNumId w:val="12"/>
+    <w:abstractNumId w:val="13"/>
   </w:num>
   <w:num w:numId="7" w16cid:durableId="678237194">
-    <w:abstractNumId w:val="13"/>
+    <w:abstractNumId w:val="14"/>
   </w:num>
   <w:num w:numId="8" w16cid:durableId="1468084625">
     <w:abstractNumId w:val="7"/>
   </w:num>
   <w:num w:numId="9" w16cid:durableId="1389962898">
-    <w:abstractNumId w:val="15"/>
+    <w:abstractNumId w:val="16"/>
   </w:num>
   <w:num w:numId="10" w16cid:durableId="1743796979">
     <w:abstractNumId w:val="10"/>
@@ -24775,7 +25426,7 @@
     <w:abstractNumId w:val="1"/>
   </w:num>
   <w:num w:numId="12" w16cid:durableId="972368184">
-    <w:abstractNumId w:val="14"/>
+    <w:abstractNumId w:val="15"/>
   </w:num>
   <w:num w:numId="13" w16cid:durableId="1136680799">
     <w:abstractNumId w:val="0"/>
@@ -24788,6 +25439,9 @@
   </w:num>
   <w:num w:numId="16" w16cid:durableId="1840148054">
     <w:abstractNumId w:val="3"/>
+  </w:num>
+  <w:num w:numId="17" w16cid:durableId="703675647">
+    <w:abstractNumId w:val="11"/>
   </w:num>
 </w:numbering>
 </file>

</xml_diff>